<commit_message>
feat: add new soal in pm dan pk
</commit_message>
<xml_diff>
--- a/tps-potensi-kognitif/pm-dan-pk.docx
+++ b/tps-potensi-kognitif/pm-dan-pk.docx
@@ -672,6 +672,7 @@
       <w:r>
         <w:rPr>
           <w:rFonts w:ascii="Times New Roman" w:hAnsi="Times New Roman"/>
+          <w:noProof/>
           <w:sz w:val="24"/>
         </w:rPr>
         <w:lastRenderedPageBreak/>
@@ -861,6 +862,645 @@
     </w:p>
     <w:p>
       <w:pPr>
+        <w:tabs>
+          <w:tab w:val="left" w:pos="5529"/>
+        </w:tabs>
+        <w:spacing w:line="360" w:lineRule="auto"/>
+        <w:rPr>
+          <w:rFonts w:ascii="Times New Roman" w:hAnsi="Times New Roman"/>
+          <w:sz w:val="24"/>
+        </w:rPr>
+      </w:pPr>
+    </w:p>
+    <w:p>
+      <w:pPr>
+        <w:pStyle w:val="ListParagraph"/>
+        <w:numPr>
+          <w:ilvl w:val="0"/>
+          <w:numId w:val="1"/>
+        </w:numPr>
+        <w:tabs>
+          <w:tab w:val="left" w:pos="5529"/>
+        </w:tabs>
+        <w:spacing w:line="360" w:lineRule="auto"/>
+        <w:rPr>
+          <w:rFonts w:ascii="Times New Roman" w:hAnsi="Times New Roman"/>
+          <w:sz w:val="24"/>
+        </w:rPr>
+      </w:pPr>
+      <w:r>
+        <w:rPr>
+          <w:rFonts w:ascii="Times New Roman" w:hAnsi="Times New Roman"/>
+          <w:sz w:val="24"/>
+        </w:rPr>
+        <w:t>Diagram berikut menunjukkan data waktu tempuh dua pelari ultramaraton. Grafik berikut menunjukkan data jarak dan waktu tempuh pelari A dan B dari etape 1 sampai etape 5</w:t>
+      </w:r>
+      <w:r>
+        <w:rPr>
+          <w:rFonts w:ascii="Times New Roman" w:hAnsi="Times New Roman"/>
+          <w:sz w:val="24"/>
+        </w:rPr>
+        <w:t>.</w:t>
+      </w:r>
+    </w:p>
+    <w:p>
+      <w:pPr>
+        <w:pStyle w:val="ListParagraph"/>
+        <w:tabs>
+          <w:tab w:val="left" w:pos="5529"/>
+        </w:tabs>
+        <w:spacing w:line="360" w:lineRule="auto"/>
+        <w:ind w:left="360"/>
+        <w:jc w:val="center"/>
+        <w:rPr>
+          <w:rFonts w:ascii="Times New Roman" w:hAnsi="Times New Roman"/>
+          <w:sz w:val="24"/>
+        </w:rPr>
+      </w:pPr>
+      <w:r>
+        <w:rPr>
+          <w:rFonts w:ascii="Times New Roman" w:hAnsi="Times New Roman"/>
+          <w:sz w:val="24"/>
+        </w:rPr>
+        <w:drawing>
+          <wp:inline distT="0" distB="0" distL="0" distR="0" wp14:anchorId="2C958BBB" wp14:editId="3EA46DED">
+            <wp:extent cx="3929605" cy="2304388"/>
+            <wp:effectExtent l="0" t="0" r="0" b="1270"/>
+            <wp:docPr id="3" name="Picture 3"/>
+            <wp:cNvGraphicFramePr>
+              <a:graphicFrameLocks xmlns:a="http://schemas.openxmlformats.org/drawingml/2006/main" noChangeAspect="1"/>
+            </wp:cNvGraphicFramePr>
+            <a:graphic xmlns:a="http://schemas.openxmlformats.org/drawingml/2006/main">
+              <a:graphicData uri="http://schemas.openxmlformats.org/drawingml/2006/picture">
+                <pic:pic xmlns:pic="http://schemas.openxmlformats.org/drawingml/2006/picture">
+                  <pic:nvPicPr>
+                    <pic:cNvPr id="1" name=""/>
+                    <pic:cNvPicPr/>
+                  </pic:nvPicPr>
+                  <pic:blipFill>
+                    <a:blip r:embed="rId7"/>
+                    <a:stretch>
+                      <a:fillRect/>
+                    </a:stretch>
+                  </pic:blipFill>
+                  <pic:spPr>
+                    <a:xfrm>
+                      <a:off x="0" y="0"/>
+                      <a:ext cx="3940331" cy="2310678"/>
+                    </a:xfrm>
+                    <a:prstGeom prst="rect">
+                      <a:avLst/>
+                    </a:prstGeom>
+                  </pic:spPr>
+                </pic:pic>
+              </a:graphicData>
+            </a:graphic>
+          </wp:inline>
+        </w:drawing>
+      </w:r>
+    </w:p>
+    <w:p>
+      <w:pPr>
+        <w:pStyle w:val="ListParagraph"/>
+        <w:tabs>
+          <w:tab w:val="left" w:pos="5529"/>
+        </w:tabs>
+        <w:spacing w:line="360" w:lineRule="auto"/>
+        <w:ind w:left="360"/>
+        <w:rPr>
+          <w:rFonts w:ascii="Times New Roman" w:hAnsi="Times New Roman"/>
+          <w:sz w:val="24"/>
+        </w:rPr>
+      </w:pPr>
+      <w:r>
+        <w:rPr>
+          <w:rFonts w:ascii="Times New Roman" w:hAnsi="Times New Roman"/>
+          <w:sz w:val="24"/>
+        </w:rPr>
+        <w:t>Berdasarkan data dalam grafik tersebut, manakah pernyataan yang paling tepat untuk menggambarkan situasi pelari A dan pelari B pada etape 6?</w:t>
+      </w:r>
+    </w:p>
+    <w:p>
+      <w:pPr>
+        <w:pStyle w:val="ListParagraph"/>
+        <w:numPr>
+          <w:ilvl w:val="0"/>
+          <w:numId w:val="5"/>
+        </w:numPr>
+        <w:tabs>
+          <w:tab w:val="left" w:pos="5529"/>
+        </w:tabs>
+        <w:spacing w:line="360" w:lineRule="auto"/>
+        <w:rPr>
+          <w:rFonts w:ascii="Times New Roman" w:hAnsi="Times New Roman"/>
+          <w:sz w:val="24"/>
+        </w:rPr>
+      </w:pPr>
+      <w:r>
+        <w:rPr>
+          <w:rFonts w:ascii="Times New Roman" w:hAnsi="Times New Roman"/>
+          <w:sz w:val="24"/>
+        </w:rPr>
+        <w:t>Waktu tempuh pelari A lebih singkat</w:t>
+      </w:r>
+    </w:p>
+    <w:p>
+      <w:pPr>
+        <w:pStyle w:val="ListParagraph"/>
+        <w:numPr>
+          <w:ilvl w:val="0"/>
+          <w:numId w:val="5"/>
+        </w:numPr>
+        <w:tabs>
+          <w:tab w:val="left" w:pos="5529"/>
+        </w:tabs>
+        <w:spacing w:line="360" w:lineRule="auto"/>
+        <w:rPr>
+          <w:rFonts w:ascii="Times New Roman" w:hAnsi="Times New Roman"/>
+          <w:sz w:val="24"/>
+        </w:rPr>
+      </w:pPr>
+      <w:r>
+        <w:rPr>
+          <w:rFonts w:ascii="Times New Roman" w:hAnsi="Times New Roman"/>
+          <w:sz w:val="24"/>
+        </w:rPr>
+        <w:lastRenderedPageBreak/>
+        <w:t>Waktu tempuh pelari B lebih singkat</w:t>
+      </w:r>
+    </w:p>
+    <w:p>
+      <w:pPr>
+        <w:pStyle w:val="ListParagraph"/>
+        <w:numPr>
+          <w:ilvl w:val="0"/>
+          <w:numId w:val="5"/>
+        </w:numPr>
+        <w:tabs>
+          <w:tab w:val="left" w:pos="5529"/>
+        </w:tabs>
+        <w:spacing w:line="360" w:lineRule="auto"/>
+        <w:rPr>
+          <w:rFonts w:ascii="Times New Roman" w:hAnsi="Times New Roman"/>
+          <w:sz w:val="24"/>
+        </w:rPr>
+      </w:pPr>
+      <w:r>
+        <w:rPr>
+          <w:rFonts w:ascii="Times New Roman" w:hAnsi="Times New Roman"/>
+          <w:sz w:val="24"/>
+        </w:rPr>
+        <w:t>Pelari A berlari lebih cepat daripada pelari B</w:t>
+      </w:r>
+    </w:p>
+    <w:p>
+      <w:pPr>
+        <w:pStyle w:val="ListParagraph"/>
+        <w:numPr>
+          <w:ilvl w:val="0"/>
+          <w:numId w:val="5"/>
+        </w:numPr>
+        <w:tabs>
+          <w:tab w:val="left" w:pos="5529"/>
+        </w:tabs>
+        <w:spacing w:line="360" w:lineRule="auto"/>
+        <w:rPr>
+          <w:rFonts w:ascii="Times New Roman" w:hAnsi="Times New Roman"/>
+          <w:sz w:val="24"/>
+        </w:rPr>
+      </w:pPr>
+      <w:r>
+        <w:rPr>
+          <w:rFonts w:ascii="Times New Roman" w:hAnsi="Times New Roman"/>
+          <w:sz w:val="24"/>
+        </w:rPr>
+        <w:t>Pelari B berlari lebih cepat daripada pelari A</w:t>
+      </w:r>
+    </w:p>
+    <w:p>
+      <w:pPr>
+        <w:pStyle w:val="ListParagraph"/>
+        <w:numPr>
+          <w:ilvl w:val="0"/>
+          <w:numId w:val="5"/>
+        </w:numPr>
+        <w:tabs>
+          <w:tab w:val="left" w:pos="5529"/>
+        </w:tabs>
+        <w:spacing w:line="360" w:lineRule="auto"/>
+        <w:rPr>
+          <w:rFonts w:ascii="Times New Roman" w:hAnsi="Times New Roman"/>
+          <w:sz w:val="24"/>
+        </w:rPr>
+      </w:pPr>
+      <w:r>
+        <w:rPr>
+          <w:rFonts w:ascii="Times New Roman" w:hAnsi="Times New Roman"/>
+          <w:sz w:val="24"/>
+        </w:rPr>
+        <w:t>Pelari A dan pelari B berlari dengan kecepatan yang sama</w:t>
+      </w:r>
+    </w:p>
+    <w:p>
+      <w:pPr>
+        <w:tabs>
+          <w:tab w:val="left" w:pos="5529"/>
+        </w:tabs>
+        <w:spacing w:line="360" w:lineRule="auto"/>
+        <w:jc w:val="center"/>
+        <w:rPr>
+          <w:rFonts w:ascii="Times New Roman" w:hAnsi="Times New Roman"/>
+          <w:sz w:val="24"/>
+        </w:rPr>
+      </w:pPr>
+      <w:r>
+        <w:rPr>
+          <w:rFonts w:ascii="Times New Roman" w:hAnsi="Times New Roman"/>
+          <w:sz w:val="24"/>
+        </w:rPr>
+        <w:drawing>
+          <wp:inline distT="0" distB="0" distL="0" distR="0" wp14:anchorId="503CD36F" wp14:editId="10CE92AD">
+            <wp:extent cx="1742958" cy="968872"/>
+            <wp:effectExtent l="0" t="0" r="0" b="3175"/>
+            <wp:docPr id="4" name="Picture 4"/>
+            <wp:cNvGraphicFramePr>
+              <a:graphicFrameLocks xmlns:a="http://schemas.openxmlformats.org/drawingml/2006/main" noChangeAspect="1"/>
+            </wp:cNvGraphicFramePr>
+            <a:graphic xmlns:a="http://schemas.openxmlformats.org/drawingml/2006/main">
+              <a:graphicData uri="http://schemas.openxmlformats.org/drawingml/2006/picture">
+                <pic:pic xmlns:pic="http://schemas.openxmlformats.org/drawingml/2006/picture">
+                  <pic:nvPicPr>
+                    <pic:cNvPr id="1" name=""/>
+                    <pic:cNvPicPr/>
+                  </pic:nvPicPr>
+                  <pic:blipFill>
+                    <a:blip r:embed="rId8"/>
+                    <a:stretch>
+                      <a:fillRect/>
+                    </a:stretch>
+                  </pic:blipFill>
+                  <pic:spPr>
+                    <a:xfrm>
+                      <a:off x="0" y="0"/>
+                      <a:ext cx="1750485" cy="973056"/>
+                    </a:xfrm>
+                    <a:prstGeom prst="rect">
+                      <a:avLst/>
+                    </a:prstGeom>
+                  </pic:spPr>
+                </pic:pic>
+              </a:graphicData>
+            </a:graphic>
+          </wp:inline>
+        </w:drawing>
+      </w:r>
+    </w:p>
+    <w:p>
+      <w:pPr>
+        <w:tabs>
+          <w:tab w:val="left" w:pos="5529"/>
+        </w:tabs>
+        <w:spacing w:line="360" w:lineRule="auto"/>
+        <w:jc w:val="center"/>
+        <w:rPr>
+          <w:rFonts w:ascii="Times New Roman" w:hAnsi="Times New Roman"/>
+          <w:i/>
+          <w:iCs/>
+          <w:sz w:val="24"/>
+        </w:rPr>
+      </w:pPr>
+      <w:r>
+        <w:rPr>
+          <w:rFonts w:ascii="Times New Roman" w:hAnsi="Times New Roman"/>
+          <w:i/>
+          <w:iCs/>
+          <w:sz w:val="24"/>
+        </w:rPr>
+        <w:t>(Answer)</w:t>
+      </w:r>
+    </w:p>
+    <w:p>
+      <w:pPr>
+        <w:tabs>
+          <w:tab w:val="left" w:pos="5529"/>
+        </w:tabs>
+        <w:spacing w:line="360" w:lineRule="auto"/>
+        <w:rPr>
+          <w:rFonts w:ascii="Times New Roman" w:hAnsi="Times New Roman"/>
+          <w:sz w:val="24"/>
+        </w:rPr>
+      </w:pPr>
+    </w:p>
+    <w:p>
+      <w:pPr>
+        <w:spacing w:line="360" w:lineRule="auto"/>
+        <w:rPr>
+          <w:rFonts w:ascii="Times New Roman" w:hAnsi="Times New Roman"/>
+          <w:b/>
+          <w:bCs/>
+          <w:sz w:val="24"/>
+        </w:rPr>
+      </w:pPr>
+      <w:r>
+        <w:rPr>
+          <w:rFonts w:ascii="Times New Roman" w:hAnsi="Times New Roman"/>
+          <w:sz w:val="24"/>
+        </w:rPr>
+        <w:br w:type="page"/>
+      </w:r>
+      <w:r>
+        <w:rPr>
+          <w:rFonts w:ascii="Times New Roman" w:hAnsi="Times New Roman"/>
+          <w:b/>
+          <w:bCs/>
+          <w:sz w:val="24"/>
+        </w:rPr>
+        <w:lastRenderedPageBreak/>
+        <w:t>PENALARAN KOGNITIF</w:t>
+      </w:r>
+    </w:p>
+    <w:p>
+      <w:pPr>
+        <w:spacing w:line="360" w:lineRule="auto"/>
+        <w:rPr>
+          <w:rFonts w:ascii="Times New Roman" w:hAnsi="Times New Roman"/>
+          <w:b/>
+          <w:bCs/>
+          <w:sz w:val="24"/>
+        </w:rPr>
+      </w:pPr>
+    </w:p>
+    <w:p>
+      <w:pPr>
+        <w:pStyle w:val="ListParagraph"/>
+        <w:numPr>
+          <w:ilvl w:val="0"/>
+          <w:numId w:val="1"/>
+        </w:numPr>
+        <w:spacing w:line="360" w:lineRule="auto"/>
+        <w:rPr>
+          <w:rFonts w:ascii="Times New Roman" w:hAnsi="Times New Roman"/>
+          <w:sz w:val="24"/>
+        </w:rPr>
+      </w:pPr>
+      <w:r>
+        <w:rPr>
+          <w:rFonts w:ascii="Times New Roman" w:hAnsi="Times New Roman"/>
+          <w:sz w:val="24"/>
+        </w:rPr>
+        <w:t>Nilai UAN Ana lebih tinggi dari Budi dan lebih rendah dari nilai Cici. Nilai UAN Deni lebih rendah dari nilai Ana, tetapi lebih tinggi dari Budi. Sementara itu nilai Eva lebih tinggi dibandingkan Budi dan Deni. Di antara lima siswa tersebut, siapakah yang menempati ranking terendah?</w:t>
+      </w:r>
+    </w:p>
+    <w:p>
+      <w:pPr>
+        <w:pStyle w:val="ListParagraph"/>
+        <w:numPr>
+          <w:ilvl w:val="0"/>
+          <w:numId w:val="6"/>
+        </w:numPr>
+        <w:spacing w:line="360" w:lineRule="auto"/>
+        <w:rPr>
+          <w:rFonts w:ascii="Times New Roman" w:hAnsi="Times New Roman"/>
+          <w:sz w:val="24"/>
+        </w:rPr>
+      </w:pPr>
+      <w:r>
+        <w:rPr>
+          <w:rFonts w:ascii="Times New Roman" w:hAnsi="Times New Roman"/>
+          <w:sz w:val="24"/>
+        </w:rPr>
+        <w:t xml:space="preserve">Ana </w:t>
+      </w:r>
+    </w:p>
+    <w:p>
+      <w:pPr>
+        <w:pStyle w:val="ListParagraph"/>
+        <w:numPr>
+          <w:ilvl w:val="0"/>
+          <w:numId w:val="6"/>
+        </w:numPr>
+        <w:spacing w:line="360" w:lineRule="auto"/>
+        <w:rPr>
+          <w:rFonts w:ascii="Times New Roman" w:hAnsi="Times New Roman"/>
+          <w:sz w:val="24"/>
+        </w:rPr>
+      </w:pPr>
+      <w:r>
+        <w:rPr>
+          <w:rFonts w:ascii="Times New Roman" w:hAnsi="Times New Roman"/>
+          <w:sz w:val="24"/>
+        </w:rPr>
+        <w:t>Eva</w:t>
+      </w:r>
+    </w:p>
+    <w:p>
+      <w:pPr>
+        <w:pStyle w:val="ListParagraph"/>
+        <w:numPr>
+          <w:ilvl w:val="0"/>
+          <w:numId w:val="6"/>
+        </w:numPr>
+        <w:spacing w:line="360" w:lineRule="auto"/>
+        <w:rPr>
+          <w:rFonts w:ascii="Times New Roman" w:hAnsi="Times New Roman"/>
+          <w:sz w:val="24"/>
+        </w:rPr>
+      </w:pPr>
+      <w:r>
+        <w:rPr>
+          <w:rFonts w:ascii="Times New Roman" w:hAnsi="Times New Roman"/>
+          <w:sz w:val="24"/>
+        </w:rPr>
+        <w:t>Cici</w:t>
+      </w:r>
+    </w:p>
+    <w:p>
+      <w:pPr>
+        <w:pStyle w:val="ListParagraph"/>
+        <w:numPr>
+          <w:ilvl w:val="0"/>
+          <w:numId w:val="6"/>
+        </w:numPr>
+        <w:spacing w:line="360" w:lineRule="auto"/>
+        <w:rPr>
+          <w:rFonts w:ascii="Times New Roman" w:hAnsi="Times New Roman"/>
+          <w:sz w:val="24"/>
+        </w:rPr>
+      </w:pPr>
+      <w:r>
+        <w:rPr>
+          <w:rFonts w:ascii="Times New Roman" w:hAnsi="Times New Roman"/>
+          <w:sz w:val="24"/>
+        </w:rPr>
+        <w:t>Deni</w:t>
+      </w:r>
+    </w:p>
+    <w:p>
+      <w:pPr>
+        <w:pStyle w:val="ListParagraph"/>
+        <w:numPr>
+          <w:ilvl w:val="0"/>
+          <w:numId w:val="6"/>
+        </w:numPr>
+        <w:spacing w:line="360" w:lineRule="auto"/>
+        <w:rPr>
+          <w:rFonts w:ascii="Times New Roman" w:hAnsi="Times New Roman"/>
+          <w:sz w:val="24"/>
+        </w:rPr>
+      </w:pPr>
+      <w:r>
+        <w:rPr>
+          <w:rFonts w:ascii="Times New Roman" w:hAnsi="Times New Roman"/>
+          <w:sz w:val="24"/>
+        </w:rPr>
+        <w:t xml:space="preserve">Budi </w:t>
+      </w:r>
+    </w:p>
+    <w:p>
+      <w:pPr>
+        <w:spacing w:line="360" w:lineRule="auto"/>
+        <w:rPr>
+          <w:rFonts w:ascii="Times New Roman" w:hAnsi="Times New Roman"/>
+          <w:sz w:val="24"/>
+        </w:rPr>
+      </w:pPr>
+    </w:p>
+    <w:p>
+      <w:pPr>
+        <w:pStyle w:val="ListParagraph"/>
+        <w:numPr>
+          <w:ilvl w:val="0"/>
+          <w:numId w:val="1"/>
+        </w:numPr>
+        <w:spacing w:line="360" w:lineRule="auto"/>
+        <w:rPr>
+          <w:rFonts w:ascii="Times New Roman" w:hAnsi="Times New Roman"/>
+          <w:sz w:val="24"/>
+        </w:rPr>
+      </w:pPr>
+      <w:r>
+        <w:rPr>
+          <w:rFonts w:ascii="Times New Roman" w:hAnsi="Times New Roman"/>
+          <w:sz w:val="24"/>
+        </w:rPr>
+        <w:t>Perjalanan ke kota A lebih lama daripada ke kota B. Perjalanan ke kota D membutuhkan waktu yang sedikit lebih lama daripada perjalanan ke kota C. Perjalanan ke kota D tidaklah lebih lama daripada perjalanan ke kota A, namun lebih lama daripada perjalanan ke kota B, manakah urutan waktu perjalanan dari paling singkat ke paling lama yang paling mungkin?</w:t>
+      </w:r>
+    </w:p>
+    <w:p>
+      <w:pPr>
+        <w:pStyle w:val="ListParagraph"/>
+        <w:numPr>
+          <w:ilvl w:val="0"/>
+          <w:numId w:val="7"/>
+        </w:numPr>
+        <w:spacing w:line="360" w:lineRule="auto"/>
+        <w:rPr>
+          <w:rFonts w:ascii="Times New Roman" w:hAnsi="Times New Roman"/>
+          <w:sz w:val="24"/>
+        </w:rPr>
+      </w:pPr>
+      <w:r>
+        <w:rPr>
+          <w:rFonts w:ascii="Times New Roman" w:hAnsi="Times New Roman"/>
+          <w:sz w:val="24"/>
+        </w:rPr>
+        <w:t>A-D-B-C</w:t>
+      </w:r>
+    </w:p>
+    <w:p>
+      <w:pPr>
+        <w:pStyle w:val="ListParagraph"/>
+        <w:numPr>
+          <w:ilvl w:val="0"/>
+          <w:numId w:val="7"/>
+        </w:numPr>
+        <w:spacing w:line="360" w:lineRule="auto"/>
+        <w:rPr>
+          <w:rFonts w:ascii="Times New Roman" w:hAnsi="Times New Roman"/>
+          <w:sz w:val="24"/>
+        </w:rPr>
+      </w:pPr>
+      <w:r>
+        <w:rPr>
+          <w:rFonts w:ascii="Times New Roman" w:hAnsi="Times New Roman"/>
+          <w:sz w:val="24"/>
+        </w:rPr>
+        <w:t>C-B-D-A</w:t>
+      </w:r>
+    </w:p>
+    <w:p>
+      <w:pPr>
+        <w:pStyle w:val="ListParagraph"/>
+        <w:numPr>
+          <w:ilvl w:val="0"/>
+          <w:numId w:val="7"/>
+        </w:numPr>
+        <w:spacing w:line="360" w:lineRule="auto"/>
+        <w:rPr>
+          <w:rFonts w:ascii="Times New Roman" w:hAnsi="Times New Roman"/>
+          <w:sz w:val="24"/>
+        </w:rPr>
+      </w:pPr>
+      <w:r>
+        <w:rPr>
+          <w:rFonts w:ascii="Times New Roman" w:hAnsi="Times New Roman"/>
+          <w:sz w:val="24"/>
+        </w:rPr>
+        <w:t>B-D-C-A</w:t>
+      </w:r>
+    </w:p>
+    <w:p>
+      <w:pPr>
+        <w:pStyle w:val="ListParagraph"/>
+        <w:numPr>
+          <w:ilvl w:val="0"/>
+          <w:numId w:val="7"/>
+        </w:numPr>
+        <w:spacing w:line="360" w:lineRule="auto"/>
+        <w:rPr>
+          <w:rFonts w:ascii="Times New Roman" w:hAnsi="Times New Roman"/>
+          <w:sz w:val="24"/>
+        </w:rPr>
+      </w:pPr>
+      <w:r>
+        <w:rPr>
+          <w:rFonts w:ascii="Times New Roman" w:hAnsi="Times New Roman"/>
+          <w:sz w:val="24"/>
+        </w:rPr>
+        <w:t>A-D-C-B</w:t>
+      </w:r>
+    </w:p>
+    <w:p>
+      <w:pPr>
+        <w:pStyle w:val="ListParagraph"/>
+        <w:numPr>
+          <w:ilvl w:val="0"/>
+          <w:numId w:val="7"/>
+        </w:numPr>
+        <w:spacing w:line="360" w:lineRule="auto"/>
+        <w:rPr>
+          <w:rFonts w:ascii="Times New Roman" w:hAnsi="Times New Roman"/>
+          <w:sz w:val="24"/>
+        </w:rPr>
+      </w:pPr>
+      <w:r>
+        <w:rPr>
+          <w:rFonts w:ascii="Times New Roman" w:hAnsi="Times New Roman"/>
+          <w:sz w:val="24"/>
+        </w:rPr>
+        <w:t>B-C-D-A</w:t>
+      </w:r>
+      <w:r>
+        <w:rPr>
+          <w:rFonts w:ascii="Times New Roman" w:hAnsi="Times New Roman"/>
+          <w:sz w:val="24"/>
+        </w:rPr>
+        <w:t xml:space="preserve"> </w:t>
+      </w:r>
+    </w:p>
+    <w:p>
+      <w:pPr>
+        <w:spacing w:line="360" w:lineRule="auto"/>
         <w:rPr>
           <w:rFonts w:ascii="Times New Roman" w:hAnsi="Times New Roman"/>
           <w:sz w:val="24"/>
@@ -986,6 +1626,13 @@
                 <w:sz w:val="24"/>
               </w:rPr>
             </w:pPr>
+            <w:r>
+              <w:rPr>
+                <w:rFonts w:ascii="Times New Roman" w:hAnsi="Times New Roman"/>
+                <w:sz w:val="24"/>
+              </w:rPr>
+              <w:t>E</w:t>
+            </w:r>
           </w:p>
         </w:tc>
       </w:tr>
@@ -1050,6 +1697,92 @@
                 <w:sz w:val="24"/>
               </w:rPr>
               <w:t>7.</w:t>
+            </w:r>
+          </w:p>
+        </w:tc>
+        <w:tc>
+          <w:tcPr>
+            <w:tcW w:w="1984" w:type="dxa"/>
+          </w:tcPr>
+          <w:p>
+            <w:pPr>
+              <w:spacing w:line="360" w:lineRule="auto"/>
+              <w:rPr>
+                <w:rFonts w:ascii="Times New Roman" w:hAnsi="Times New Roman"/>
+                <w:sz w:val="24"/>
+              </w:rPr>
+            </w:pPr>
+            <w:r>
+              <w:rPr>
+                <w:rFonts w:ascii="Times New Roman" w:hAnsi="Times New Roman"/>
+                <w:sz w:val="24"/>
+              </w:rPr>
+              <w:t>E</w:t>
+            </w:r>
+          </w:p>
+        </w:tc>
+      </w:tr>
+      <w:tr>
+        <w:tc>
+          <w:tcPr>
+            <w:tcW w:w="421" w:type="dxa"/>
+          </w:tcPr>
+          <w:p>
+            <w:pPr>
+              <w:spacing w:line="360" w:lineRule="auto"/>
+              <w:rPr>
+                <w:rFonts w:ascii="Times New Roman" w:hAnsi="Times New Roman"/>
+                <w:sz w:val="24"/>
+              </w:rPr>
+            </w:pPr>
+            <w:r>
+              <w:rPr>
+                <w:rFonts w:ascii="Times New Roman" w:hAnsi="Times New Roman"/>
+                <w:sz w:val="24"/>
+              </w:rPr>
+              <w:t>3.</w:t>
+            </w:r>
+          </w:p>
+        </w:tc>
+        <w:tc>
+          <w:tcPr>
+            <w:tcW w:w="1842" w:type="dxa"/>
+          </w:tcPr>
+          <w:p>
+            <w:pPr>
+              <w:spacing w:line="360" w:lineRule="auto"/>
+              <w:rPr>
+                <w:rFonts w:ascii="Times New Roman" w:hAnsi="Times New Roman"/>
+                <w:sz w:val="24"/>
+              </w:rPr>
+            </w:pPr>
+            <w:r>
+              <w:rPr>
+                <w:rFonts w:ascii="Times New Roman" w:hAnsi="Times New Roman"/>
+                <w:sz w:val="24"/>
+              </w:rPr>
+              <w:t>D</w:t>
+            </w:r>
+          </w:p>
+        </w:tc>
+        <w:tc>
+          <w:tcPr>
+            <w:tcW w:w="426" w:type="dxa"/>
+          </w:tcPr>
+          <w:p>
+            <w:pPr>
+              <w:spacing w:line="360" w:lineRule="auto"/>
+              <w:rPr>
+                <w:rFonts w:ascii="Times New Roman" w:hAnsi="Times New Roman"/>
+                <w:sz w:val="24"/>
+              </w:rPr>
+            </w:pPr>
+            <w:r>
+              <w:rPr>
+                <w:rFonts w:ascii="Times New Roman" w:hAnsi="Times New Roman"/>
+                <w:sz w:val="24"/>
+              </w:rPr>
+              <w:t>8.</w:t>
             </w:r>
           </w:p>
         </w:tc>
@@ -1086,7 +1819,7 @@
                 <w:rFonts w:ascii="Times New Roman" w:hAnsi="Times New Roman"/>
                 <w:sz w:val="24"/>
               </w:rPr>
-              <w:t>3.</w:t>
+              <w:t>4.</w:t>
             </w:r>
           </w:p>
         </w:tc>
@@ -1128,7 +1861,7 @@
                 <w:rFonts w:ascii="Times New Roman" w:hAnsi="Times New Roman"/>
                 <w:sz w:val="24"/>
               </w:rPr>
-              <w:t>8.</w:t>
+              <w:t>9.</w:t>
             </w:r>
           </w:p>
         </w:tc>
@@ -1165,85 +1898,6 @@
                 <w:rFonts w:ascii="Times New Roman" w:hAnsi="Times New Roman"/>
                 <w:sz w:val="24"/>
               </w:rPr>
-              <w:t>4.</w:t>
-            </w:r>
-          </w:p>
-        </w:tc>
-        <w:tc>
-          <w:tcPr>
-            <w:tcW w:w="1842" w:type="dxa"/>
-          </w:tcPr>
-          <w:p>
-            <w:pPr>
-              <w:spacing w:line="360" w:lineRule="auto"/>
-              <w:rPr>
-                <w:rFonts w:ascii="Times New Roman" w:hAnsi="Times New Roman"/>
-                <w:sz w:val="24"/>
-              </w:rPr>
-            </w:pPr>
-            <w:r>
-              <w:rPr>
-                <w:rFonts w:ascii="Times New Roman" w:hAnsi="Times New Roman"/>
-                <w:sz w:val="24"/>
-              </w:rPr>
-              <w:t>D</w:t>
-            </w:r>
-          </w:p>
-        </w:tc>
-        <w:tc>
-          <w:tcPr>
-            <w:tcW w:w="426" w:type="dxa"/>
-          </w:tcPr>
-          <w:p>
-            <w:pPr>
-              <w:spacing w:line="360" w:lineRule="auto"/>
-              <w:rPr>
-                <w:rFonts w:ascii="Times New Roman" w:hAnsi="Times New Roman"/>
-                <w:sz w:val="24"/>
-              </w:rPr>
-            </w:pPr>
-            <w:r>
-              <w:rPr>
-                <w:rFonts w:ascii="Times New Roman" w:hAnsi="Times New Roman"/>
-                <w:sz w:val="24"/>
-              </w:rPr>
-              <w:t>9.</w:t>
-            </w:r>
-          </w:p>
-        </w:tc>
-        <w:tc>
-          <w:tcPr>
-            <w:tcW w:w="1984" w:type="dxa"/>
-          </w:tcPr>
-          <w:p>
-            <w:pPr>
-              <w:spacing w:line="360" w:lineRule="auto"/>
-              <w:rPr>
-                <w:rFonts w:ascii="Times New Roman" w:hAnsi="Times New Roman"/>
-                <w:sz w:val="24"/>
-              </w:rPr>
-            </w:pPr>
-          </w:p>
-        </w:tc>
-      </w:tr>
-      <w:tr>
-        <w:tc>
-          <w:tcPr>
-            <w:tcW w:w="421" w:type="dxa"/>
-          </w:tcPr>
-          <w:p>
-            <w:pPr>
-              <w:spacing w:line="360" w:lineRule="auto"/>
-              <w:rPr>
-                <w:rFonts w:ascii="Times New Roman" w:hAnsi="Times New Roman"/>
-                <w:sz w:val="24"/>
-              </w:rPr>
-            </w:pPr>
-            <w:r>
-              <w:rPr>
-                <w:rFonts w:ascii="Times New Roman" w:hAnsi="Times New Roman"/>
-                <w:sz w:val="24"/>
-              </w:rPr>
               <w:t>5.</w:t>
             </w:r>
           </w:p>
@@ -1260,6 +1914,13 @@
                 <w:sz w:val="24"/>
               </w:rPr>
             </w:pPr>
+            <w:r>
+              <w:rPr>
+                <w:rFonts w:ascii="Times New Roman" w:hAnsi="Times New Roman"/>
+                <w:sz w:val="24"/>
+              </w:rPr>
+              <w:t>D</w:t>
+            </w:r>
           </w:p>
         </w:tc>
         <w:tc>
@@ -1504,6 +2165,184 @@
     </w:lvl>
   </w:abstractNum>
   <w:abstractNum w:abstractNumId="2" w15:restartNumberingAfterBreak="0">
+    <w:nsid w:val="202E346C"/>
+    <w:multiLevelType w:val="hybridMultilevel"/>
+    <w:tmpl w:val="5A246BE0"/>
+    <w:lvl w:ilvl="0" w:tplc="38090019">
+      <w:start w:val="1"/>
+      <w:numFmt w:val="lowerLetter"/>
+      <w:lvlText w:val="%1."/>
+      <w:lvlJc w:val="left"/>
+      <w:pPr>
+        <w:ind w:left="720" w:hanging="360"/>
+      </w:pPr>
+      <w:rPr>
+        <w:rFonts w:hint="default"/>
+      </w:rPr>
+    </w:lvl>
+    <w:lvl w:ilvl="1" w:tplc="38090019" w:tentative="1">
+      <w:start w:val="1"/>
+      <w:numFmt w:val="lowerLetter"/>
+      <w:lvlText w:val="%2."/>
+      <w:lvlJc w:val="left"/>
+      <w:pPr>
+        <w:ind w:left="1440" w:hanging="360"/>
+      </w:pPr>
+    </w:lvl>
+    <w:lvl w:ilvl="2" w:tplc="3809001B" w:tentative="1">
+      <w:start w:val="1"/>
+      <w:numFmt w:val="lowerRoman"/>
+      <w:lvlText w:val="%3."/>
+      <w:lvlJc w:val="right"/>
+      <w:pPr>
+        <w:ind w:left="2160" w:hanging="180"/>
+      </w:pPr>
+    </w:lvl>
+    <w:lvl w:ilvl="3" w:tplc="3809000F" w:tentative="1">
+      <w:start w:val="1"/>
+      <w:numFmt w:val="decimal"/>
+      <w:lvlText w:val="%4."/>
+      <w:lvlJc w:val="left"/>
+      <w:pPr>
+        <w:ind w:left="2880" w:hanging="360"/>
+      </w:pPr>
+    </w:lvl>
+    <w:lvl w:ilvl="4" w:tplc="38090019" w:tentative="1">
+      <w:start w:val="1"/>
+      <w:numFmt w:val="lowerLetter"/>
+      <w:lvlText w:val="%5."/>
+      <w:lvlJc w:val="left"/>
+      <w:pPr>
+        <w:ind w:left="3600" w:hanging="360"/>
+      </w:pPr>
+    </w:lvl>
+    <w:lvl w:ilvl="5" w:tplc="3809001B" w:tentative="1">
+      <w:start w:val="1"/>
+      <w:numFmt w:val="lowerRoman"/>
+      <w:lvlText w:val="%6."/>
+      <w:lvlJc w:val="right"/>
+      <w:pPr>
+        <w:ind w:left="4320" w:hanging="180"/>
+      </w:pPr>
+    </w:lvl>
+    <w:lvl w:ilvl="6" w:tplc="3809000F" w:tentative="1">
+      <w:start w:val="1"/>
+      <w:numFmt w:val="decimal"/>
+      <w:lvlText w:val="%7."/>
+      <w:lvlJc w:val="left"/>
+      <w:pPr>
+        <w:ind w:left="5040" w:hanging="360"/>
+      </w:pPr>
+    </w:lvl>
+    <w:lvl w:ilvl="7" w:tplc="38090019" w:tentative="1">
+      <w:start w:val="1"/>
+      <w:numFmt w:val="lowerLetter"/>
+      <w:lvlText w:val="%8."/>
+      <w:lvlJc w:val="left"/>
+      <w:pPr>
+        <w:ind w:left="5760" w:hanging="360"/>
+      </w:pPr>
+    </w:lvl>
+    <w:lvl w:ilvl="8" w:tplc="3809001B" w:tentative="1">
+      <w:start w:val="1"/>
+      <w:numFmt w:val="lowerRoman"/>
+      <w:lvlText w:val="%9."/>
+      <w:lvlJc w:val="right"/>
+      <w:pPr>
+        <w:ind w:left="6480" w:hanging="180"/>
+      </w:pPr>
+    </w:lvl>
+  </w:abstractNum>
+  <w:abstractNum w:abstractNumId="3" w15:restartNumberingAfterBreak="0">
+    <w:nsid w:val="240F0B25"/>
+    <w:multiLevelType w:val="hybridMultilevel"/>
+    <w:tmpl w:val="2C1A3F8E"/>
+    <w:lvl w:ilvl="0" w:tplc="38090019">
+      <w:start w:val="1"/>
+      <w:numFmt w:val="lowerLetter"/>
+      <w:lvlText w:val="%1."/>
+      <w:lvlJc w:val="left"/>
+      <w:pPr>
+        <w:ind w:left="720" w:hanging="360"/>
+      </w:pPr>
+      <w:rPr>
+        <w:rFonts w:hint="default"/>
+      </w:rPr>
+    </w:lvl>
+    <w:lvl w:ilvl="1" w:tplc="38090019" w:tentative="1">
+      <w:start w:val="1"/>
+      <w:numFmt w:val="lowerLetter"/>
+      <w:lvlText w:val="%2."/>
+      <w:lvlJc w:val="left"/>
+      <w:pPr>
+        <w:ind w:left="1440" w:hanging="360"/>
+      </w:pPr>
+    </w:lvl>
+    <w:lvl w:ilvl="2" w:tplc="3809001B" w:tentative="1">
+      <w:start w:val="1"/>
+      <w:numFmt w:val="lowerRoman"/>
+      <w:lvlText w:val="%3."/>
+      <w:lvlJc w:val="right"/>
+      <w:pPr>
+        <w:ind w:left="2160" w:hanging="180"/>
+      </w:pPr>
+    </w:lvl>
+    <w:lvl w:ilvl="3" w:tplc="3809000F" w:tentative="1">
+      <w:start w:val="1"/>
+      <w:numFmt w:val="decimal"/>
+      <w:lvlText w:val="%4."/>
+      <w:lvlJc w:val="left"/>
+      <w:pPr>
+        <w:ind w:left="2880" w:hanging="360"/>
+      </w:pPr>
+    </w:lvl>
+    <w:lvl w:ilvl="4" w:tplc="38090019" w:tentative="1">
+      <w:start w:val="1"/>
+      <w:numFmt w:val="lowerLetter"/>
+      <w:lvlText w:val="%5."/>
+      <w:lvlJc w:val="left"/>
+      <w:pPr>
+        <w:ind w:left="3600" w:hanging="360"/>
+      </w:pPr>
+    </w:lvl>
+    <w:lvl w:ilvl="5" w:tplc="3809001B" w:tentative="1">
+      <w:start w:val="1"/>
+      <w:numFmt w:val="lowerRoman"/>
+      <w:lvlText w:val="%6."/>
+      <w:lvlJc w:val="right"/>
+      <w:pPr>
+        <w:ind w:left="4320" w:hanging="180"/>
+      </w:pPr>
+    </w:lvl>
+    <w:lvl w:ilvl="6" w:tplc="3809000F" w:tentative="1">
+      <w:start w:val="1"/>
+      <w:numFmt w:val="decimal"/>
+      <w:lvlText w:val="%7."/>
+      <w:lvlJc w:val="left"/>
+      <w:pPr>
+        <w:ind w:left="5040" w:hanging="360"/>
+      </w:pPr>
+    </w:lvl>
+    <w:lvl w:ilvl="7" w:tplc="38090019" w:tentative="1">
+      <w:start w:val="1"/>
+      <w:numFmt w:val="lowerLetter"/>
+      <w:lvlText w:val="%8."/>
+      <w:lvlJc w:val="left"/>
+      <w:pPr>
+        <w:ind w:left="5760" w:hanging="360"/>
+      </w:pPr>
+    </w:lvl>
+    <w:lvl w:ilvl="8" w:tplc="3809001B" w:tentative="1">
+      <w:start w:val="1"/>
+      <w:numFmt w:val="lowerRoman"/>
+      <w:lvlText w:val="%9."/>
+      <w:lvlJc w:val="right"/>
+      <w:pPr>
+        <w:ind w:left="6480" w:hanging="180"/>
+      </w:pPr>
+    </w:lvl>
+  </w:abstractNum>
+  <w:abstractNum w:abstractNumId="4" w15:restartNumberingAfterBreak="0">
     <w:nsid w:val="372958F5"/>
     <w:multiLevelType w:val="hybridMultilevel"/>
     <w:tmpl w:val="562AF4F2"/>
@@ -1592,7 +2431,96 @@
       </w:pPr>
     </w:lvl>
   </w:abstractNum>
-  <w:abstractNum w:abstractNumId="3" w15:restartNumberingAfterBreak="0">
+  <w:abstractNum w:abstractNumId="5" w15:restartNumberingAfterBreak="0">
+    <w:nsid w:val="5240192D"/>
+    <w:multiLevelType w:val="hybridMultilevel"/>
+    <w:tmpl w:val="84A8BC8A"/>
+    <w:lvl w:ilvl="0" w:tplc="38090019">
+      <w:start w:val="1"/>
+      <w:numFmt w:val="lowerLetter"/>
+      <w:lvlText w:val="%1."/>
+      <w:lvlJc w:val="left"/>
+      <w:pPr>
+        <w:ind w:left="720" w:hanging="360"/>
+      </w:pPr>
+      <w:rPr>
+        <w:rFonts w:hint="default"/>
+      </w:rPr>
+    </w:lvl>
+    <w:lvl w:ilvl="1" w:tplc="38090019" w:tentative="1">
+      <w:start w:val="1"/>
+      <w:numFmt w:val="lowerLetter"/>
+      <w:lvlText w:val="%2."/>
+      <w:lvlJc w:val="left"/>
+      <w:pPr>
+        <w:ind w:left="1440" w:hanging="360"/>
+      </w:pPr>
+    </w:lvl>
+    <w:lvl w:ilvl="2" w:tplc="3809001B" w:tentative="1">
+      <w:start w:val="1"/>
+      <w:numFmt w:val="lowerRoman"/>
+      <w:lvlText w:val="%3."/>
+      <w:lvlJc w:val="right"/>
+      <w:pPr>
+        <w:ind w:left="2160" w:hanging="180"/>
+      </w:pPr>
+    </w:lvl>
+    <w:lvl w:ilvl="3" w:tplc="3809000F" w:tentative="1">
+      <w:start w:val="1"/>
+      <w:numFmt w:val="decimal"/>
+      <w:lvlText w:val="%4."/>
+      <w:lvlJc w:val="left"/>
+      <w:pPr>
+        <w:ind w:left="2880" w:hanging="360"/>
+      </w:pPr>
+    </w:lvl>
+    <w:lvl w:ilvl="4" w:tplc="38090019" w:tentative="1">
+      <w:start w:val="1"/>
+      <w:numFmt w:val="lowerLetter"/>
+      <w:lvlText w:val="%5."/>
+      <w:lvlJc w:val="left"/>
+      <w:pPr>
+        <w:ind w:left="3600" w:hanging="360"/>
+      </w:pPr>
+    </w:lvl>
+    <w:lvl w:ilvl="5" w:tplc="3809001B" w:tentative="1">
+      <w:start w:val="1"/>
+      <w:numFmt w:val="lowerRoman"/>
+      <w:lvlText w:val="%6."/>
+      <w:lvlJc w:val="right"/>
+      <w:pPr>
+        <w:ind w:left="4320" w:hanging="180"/>
+      </w:pPr>
+    </w:lvl>
+    <w:lvl w:ilvl="6" w:tplc="3809000F" w:tentative="1">
+      <w:start w:val="1"/>
+      <w:numFmt w:val="decimal"/>
+      <w:lvlText w:val="%7."/>
+      <w:lvlJc w:val="left"/>
+      <w:pPr>
+        <w:ind w:left="5040" w:hanging="360"/>
+      </w:pPr>
+    </w:lvl>
+    <w:lvl w:ilvl="7" w:tplc="38090019" w:tentative="1">
+      <w:start w:val="1"/>
+      <w:numFmt w:val="lowerLetter"/>
+      <w:lvlText w:val="%8."/>
+      <w:lvlJc w:val="left"/>
+      <w:pPr>
+        <w:ind w:left="5760" w:hanging="360"/>
+      </w:pPr>
+    </w:lvl>
+    <w:lvl w:ilvl="8" w:tplc="3809001B" w:tentative="1">
+      <w:start w:val="1"/>
+      <w:numFmt w:val="lowerRoman"/>
+      <w:lvlText w:val="%9."/>
+      <w:lvlJc w:val="right"/>
+      <w:pPr>
+        <w:ind w:left="6480" w:hanging="180"/>
+      </w:pPr>
+    </w:lvl>
+  </w:abstractNum>
+  <w:abstractNum w:abstractNumId="6" w15:restartNumberingAfterBreak="0">
     <w:nsid w:val="67294A7D"/>
     <w:multiLevelType w:val="hybridMultilevel"/>
     <w:tmpl w:val="BFD84D1E"/>
@@ -1682,16 +2610,25 @@
     </w:lvl>
   </w:abstractNum>
   <w:num w:numId="1">
-    <w:abstractNumId w:val="3"/>
+    <w:abstractNumId w:val="6"/>
   </w:num>
   <w:num w:numId="2">
-    <w:abstractNumId w:val="2"/>
+    <w:abstractNumId w:val="4"/>
   </w:num>
   <w:num w:numId="3">
     <w:abstractNumId w:val="1"/>
   </w:num>
   <w:num w:numId="4">
     <w:abstractNumId w:val="0"/>
+  </w:num>
+  <w:num w:numId="5">
+    <w:abstractNumId w:val="5"/>
+  </w:num>
+  <w:num w:numId="6">
+    <w:abstractNumId w:val="3"/>
+  </w:num>
+  <w:num w:numId="7">
+    <w:abstractNumId w:val="2"/>
   </w:num>
 </w:numbering>
 </file>

</xml_diff>

<commit_message>
feat: add file penalaran-math-1 on tps-penalaran-math folder
</commit_message>
<xml_diff>
--- a/tps-potensi-kognitif/pm-dan-pk.docx
+++ b/tps-potensi-kognitif/pm-dan-pk.docx
@@ -920,6 +920,7 @@
       <w:r>
         <w:rPr>
           <w:rFonts w:ascii="Times New Roman" w:hAnsi="Times New Roman"/>
+          <w:noProof/>
           <w:sz w:val="24"/>
         </w:rPr>
         <w:drawing>
@@ -1116,6 +1117,7 @@
       <w:r>
         <w:rPr>
           <w:rFonts w:ascii="Times New Roman" w:hAnsi="Times New Roman"/>
+          <w:noProof/>
           <w:sz w:val="24"/>
         </w:rPr>
         <w:drawing>
@@ -1497,6 +1499,531 @@
         </w:rPr>
         <w:t xml:space="preserve"> </w:t>
       </w:r>
+    </w:p>
+    <w:p>
+      <w:pPr>
+        <w:spacing w:line="360" w:lineRule="auto"/>
+        <w:rPr>
+          <w:rFonts w:ascii="Times New Roman" w:hAnsi="Times New Roman"/>
+          <w:sz w:val="24"/>
+        </w:rPr>
+      </w:pPr>
+    </w:p>
+    <w:p>
+      <w:pPr>
+        <w:pStyle w:val="ListParagraph"/>
+        <w:numPr>
+          <w:ilvl w:val="0"/>
+          <w:numId w:val="1"/>
+        </w:numPr>
+        <w:spacing w:line="360" w:lineRule="auto"/>
+        <w:rPr>
+          <w:rFonts w:ascii="Times New Roman" w:hAnsi="Times New Roman"/>
+          <w:sz w:val="24"/>
+        </w:rPr>
+      </w:pPr>
+      <w:r>
+        <w:rPr>
+          <w:rFonts w:ascii="Times New Roman" w:hAnsi="Times New Roman"/>
+          <w:sz w:val="24"/>
+        </w:rPr>
+        <w:t>Messi, Haland dan Ronaldo sebaya. Ayah mereka mulai bekerja pada usia 24 tahun di perusahaan yang sama. Perusahaan tersebut mengharuskan pegawai yang berusia 60 tahun untuk pensiun.</w:t>
+      </w:r>
+    </w:p>
+    <w:p>
+      <w:pPr>
+        <w:pStyle w:val="ListParagraph"/>
+        <w:numPr>
+          <w:ilvl w:val="2"/>
+          <w:numId w:val="2"/>
+        </w:numPr>
+        <w:spacing w:line="360" w:lineRule="auto"/>
+        <w:rPr>
+          <w:rFonts w:ascii="Times New Roman" w:hAnsi="Times New Roman"/>
+          <w:sz w:val="24"/>
+        </w:rPr>
+      </w:pPr>
+      <w:r>
+        <w:rPr>
+          <w:rFonts w:ascii="Times New Roman" w:hAnsi="Times New Roman"/>
+          <w:sz w:val="24"/>
+        </w:rPr>
+        <w:t>Tahun ini usia Ayah Messi tiga kali usia Messi</w:t>
+      </w:r>
+    </w:p>
+    <w:p>
+      <w:pPr>
+        <w:pStyle w:val="ListParagraph"/>
+        <w:numPr>
+          <w:ilvl w:val="2"/>
+          <w:numId w:val="2"/>
+        </w:numPr>
+        <w:spacing w:line="360" w:lineRule="auto"/>
+        <w:rPr>
+          <w:rFonts w:ascii="Times New Roman" w:hAnsi="Times New Roman"/>
+          <w:sz w:val="24"/>
+        </w:rPr>
+      </w:pPr>
+      <w:r>
+        <w:rPr>
+          <w:rFonts w:ascii="Times New Roman" w:hAnsi="Times New Roman"/>
+          <w:sz w:val="24"/>
+        </w:rPr>
+        <w:t>Tahun ini usia Ibu Halland tiga kali usia Halland, tiga tahun lebih muda daripada usia Ayah Halland.</w:t>
+      </w:r>
+    </w:p>
+    <w:p>
+      <w:pPr>
+        <w:pStyle w:val="ListParagraph"/>
+        <w:numPr>
+          <w:ilvl w:val="2"/>
+          <w:numId w:val="2"/>
+        </w:numPr>
+        <w:spacing w:line="360" w:lineRule="auto"/>
+        <w:rPr>
+          <w:rFonts w:ascii="Times New Roman" w:hAnsi="Times New Roman"/>
+          <w:sz w:val="24"/>
+        </w:rPr>
+      </w:pPr>
+      <w:r>
+        <w:rPr>
+          <w:rFonts w:ascii="Times New Roman" w:hAnsi="Times New Roman"/>
+          <w:sz w:val="24"/>
+        </w:rPr>
+        <w:t>Tiga tahun yang lalu perbandingan antara usia Ronaldo dan usia Ayah Ronaldo sama dengan perbandingan antara usia Messi dan Ayah Messi tahun ini.</w:t>
+      </w:r>
+    </w:p>
+    <w:p>
+      <w:pPr>
+        <w:pStyle w:val="ListParagraph"/>
+        <w:numPr>
+          <w:ilvl w:val="2"/>
+          <w:numId w:val="2"/>
+        </w:numPr>
+        <w:spacing w:line="360" w:lineRule="auto"/>
+        <w:rPr>
+          <w:rFonts w:ascii="Times New Roman" w:hAnsi="Times New Roman"/>
+          <w:sz w:val="24"/>
+        </w:rPr>
+      </w:pPr>
+      <w:r>
+        <w:rPr>
+          <w:rFonts w:ascii="Times New Roman" w:hAnsi="Times New Roman"/>
+          <w:sz w:val="24"/>
+        </w:rPr>
+        <w:lastRenderedPageBreak/>
+        <w:t>Tahun ini Ayah Messi memasuki masa pensiun.</w:t>
+      </w:r>
+    </w:p>
+    <w:p>
+      <w:pPr>
+        <w:spacing w:line="360" w:lineRule="auto"/>
+        <w:ind w:left="426"/>
+        <w:rPr>
+          <w:rFonts w:ascii="Times New Roman" w:hAnsi="Times New Roman"/>
+          <w:sz w:val="24"/>
+        </w:rPr>
+      </w:pPr>
+      <w:r>
+        <w:rPr>
+          <w:rFonts w:ascii="Times New Roman" w:hAnsi="Times New Roman"/>
+          <w:sz w:val="24"/>
+        </w:rPr>
+        <w:t>Berapa tahun usia ketiga anak tersebut tahun lalu?</w:t>
+      </w:r>
+    </w:p>
+    <w:p>
+      <w:pPr>
+        <w:pStyle w:val="ListParagraph"/>
+        <w:numPr>
+          <w:ilvl w:val="0"/>
+          <w:numId w:val="9"/>
+        </w:numPr>
+        <w:spacing w:line="360" w:lineRule="auto"/>
+        <w:rPr>
+          <w:rFonts w:ascii="Times New Roman" w:hAnsi="Times New Roman"/>
+          <w:sz w:val="24"/>
+        </w:rPr>
+      </w:pPr>
+      <w:r>
+        <w:rPr>
+          <w:rFonts w:ascii="Times New Roman" w:hAnsi="Times New Roman"/>
+          <w:sz w:val="24"/>
+        </w:rPr>
+        <w:t>17</w:t>
+      </w:r>
+    </w:p>
+    <w:p>
+      <w:pPr>
+        <w:pStyle w:val="ListParagraph"/>
+        <w:numPr>
+          <w:ilvl w:val="0"/>
+          <w:numId w:val="9"/>
+        </w:numPr>
+        <w:spacing w:line="360" w:lineRule="auto"/>
+        <w:rPr>
+          <w:rFonts w:ascii="Times New Roman" w:hAnsi="Times New Roman"/>
+          <w:sz w:val="24"/>
+        </w:rPr>
+      </w:pPr>
+      <w:r>
+        <w:rPr>
+          <w:rFonts w:ascii="Times New Roman" w:hAnsi="Times New Roman"/>
+          <w:sz w:val="24"/>
+        </w:rPr>
+        <w:t>18</w:t>
+      </w:r>
+    </w:p>
+    <w:p>
+      <w:pPr>
+        <w:pStyle w:val="ListParagraph"/>
+        <w:numPr>
+          <w:ilvl w:val="0"/>
+          <w:numId w:val="9"/>
+        </w:numPr>
+        <w:spacing w:line="360" w:lineRule="auto"/>
+        <w:rPr>
+          <w:rFonts w:ascii="Times New Roman" w:hAnsi="Times New Roman"/>
+          <w:sz w:val="24"/>
+        </w:rPr>
+      </w:pPr>
+      <w:r>
+        <w:rPr>
+          <w:rFonts w:ascii="Times New Roman" w:hAnsi="Times New Roman"/>
+          <w:sz w:val="24"/>
+        </w:rPr>
+        <w:t>19</w:t>
+      </w:r>
+    </w:p>
+    <w:p>
+      <w:pPr>
+        <w:pStyle w:val="ListParagraph"/>
+        <w:numPr>
+          <w:ilvl w:val="0"/>
+          <w:numId w:val="9"/>
+        </w:numPr>
+        <w:spacing w:line="360" w:lineRule="auto"/>
+        <w:rPr>
+          <w:rFonts w:ascii="Times New Roman" w:hAnsi="Times New Roman"/>
+          <w:sz w:val="24"/>
+        </w:rPr>
+      </w:pPr>
+      <w:r>
+        <w:rPr>
+          <w:rFonts w:ascii="Times New Roman" w:hAnsi="Times New Roman"/>
+          <w:sz w:val="24"/>
+        </w:rPr>
+        <w:t>20</w:t>
+      </w:r>
+    </w:p>
+    <w:p>
+      <w:pPr>
+        <w:pStyle w:val="ListParagraph"/>
+        <w:numPr>
+          <w:ilvl w:val="0"/>
+          <w:numId w:val="9"/>
+        </w:numPr>
+        <w:spacing w:line="360" w:lineRule="auto"/>
+        <w:rPr>
+          <w:rFonts w:ascii="Times New Roman" w:hAnsi="Times New Roman"/>
+          <w:sz w:val="24"/>
+        </w:rPr>
+      </w:pPr>
+      <w:r>
+        <w:rPr>
+          <w:rFonts w:ascii="Times New Roman" w:hAnsi="Times New Roman"/>
+          <w:sz w:val="24"/>
+        </w:rPr>
+        <w:t>21</w:t>
+      </w:r>
+    </w:p>
+    <w:p>
+      <w:pPr>
+        <w:spacing w:line="360" w:lineRule="auto"/>
+        <w:rPr>
+          <w:rFonts w:ascii="Times New Roman" w:hAnsi="Times New Roman"/>
+          <w:sz w:val="24"/>
+        </w:rPr>
+      </w:pPr>
+    </w:p>
+    <w:p>
+      <w:pPr>
+        <w:pStyle w:val="ListParagraph"/>
+        <w:numPr>
+          <w:ilvl w:val="0"/>
+          <w:numId w:val="1"/>
+        </w:numPr>
+        <w:spacing w:line="360" w:lineRule="auto"/>
+        <w:rPr>
+          <w:rFonts w:ascii="Times New Roman" w:hAnsi="Times New Roman"/>
+          <w:sz w:val="24"/>
+        </w:rPr>
+      </w:pPr>
+      <w:r>
+        <w:rPr>
+          <w:rFonts w:ascii="Times New Roman" w:hAnsi="Times New Roman"/>
+          <w:sz w:val="24"/>
+        </w:rPr>
+        <w:t>Urutan ketiga anak di atas berdasarkan usia ayahnya dari yang tertua ke termuda…</w:t>
+      </w:r>
+    </w:p>
+    <w:p>
+      <w:pPr>
+        <w:pStyle w:val="ListParagraph"/>
+        <w:numPr>
+          <w:ilvl w:val="0"/>
+          <w:numId w:val="10"/>
+        </w:numPr>
+        <w:spacing w:line="360" w:lineRule="auto"/>
+        <w:rPr>
+          <w:rFonts w:ascii="Times New Roman" w:hAnsi="Times New Roman"/>
+          <w:sz w:val="24"/>
+        </w:rPr>
+      </w:pPr>
+      <w:r>
+        <w:rPr>
+          <w:rFonts w:ascii="Times New Roman" w:hAnsi="Times New Roman"/>
+          <w:sz w:val="24"/>
+        </w:rPr>
+        <w:t>Messi, Halland, Ronaldo</w:t>
+      </w:r>
+    </w:p>
+    <w:p>
+      <w:pPr>
+        <w:pStyle w:val="ListParagraph"/>
+        <w:numPr>
+          <w:ilvl w:val="0"/>
+          <w:numId w:val="10"/>
+        </w:numPr>
+        <w:spacing w:line="360" w:lineRule="auto"/>
+        <w:rPr>
+          <w:rFonts w:ascii="Times New Roman" w:hAnsi="Times New Roman"/>
+          <w:sz w:val="24"/>
+        </w:rPr>
+      </w:pPr>
+      <w:r>
+        <w:rPr>
+          <w:rFonts w:ascii="Times New Roman" w:hAnsi="Times New Roman"/>
+          <w:sz w:val="24"/>
+        </w:rPr>
+        <w:t>Halland, Ronaldo, Messi</w:t>
+      </w:r>
+    </w:p>
+    <w:p>
+      <w:pPr>
+        <w:pStyle w:val="ListParagraph"/>
+        <w:numPr>
+          <w:ilvl w:val="0"/>
+          <w:numId w:val="10"/>
+        </w:numPr>
+        <w:spacing w:line="360" w:lineRule="auto"/>
+        <w:rPr>
+          <w:rFonts w:ascii="Times New Roman" w:hAnsi="Times New Roman"/>
+          <w:sz w:val="24"/>
+        </w:rPr>
+      </w:pPr>
+      <w:r>
+        <w:rPr>
+          <w:rFonts w:ascii="Times New Roman" w:hAnsi="Times New Roman"/>
+          <w:sz w:val="24"/>
+        </w:rPr>
+        <w:t>Ronaldo, Messi, Halland</w:t>
+      </w:r>
+    </w:p>
+    <w:p>
+      <w:pPr>
+        <w:pStyle w:val="ListParagraph"/>
+        <w:numPr>
+          <w:ilvl w:val="0"/>
+          <w:numId w:val="10"/>
+        </w:numPr>
+        <w:spacing w:line="360" w:lineRule="auto"/>
+        <w:rPr>
+          <w:rFonts w:ascii="Times New Roman" w:hAnsi="Times New Roman"/>
+          <w:sz w:val="24"/>
+        </w:rPr>
+      </w:pPr>
+      <w:r>
+        <w:rPr>
+          <w:rFonts w:ascii="Times New Roman" w:hAnsi="Times New Roman"/>
+          <w:sz w:val="24"/>
+        </w:rPr>
+        <w:t>Halland, Messi, Ronaldo</w:t>
+      </w:r>
+    </w:p>
+    <w:p>
+      <w:pPr>
+        <w:pStyle w:val="ListParagraph"/>
+        <w:numPr>
+          <w:ilvl w:val="0"/>
+          <w:numId w:val="10"/>
+        </w:numPr>
+        <w:spacing w:line="360" w:lineRule="auto"/>
+        <w:rPr>
+          <w:rFonts w:ascii="Times New Roman" w:hAnsi="Times New Roman"/>
+          <w:sz w:val="24"/>
+        </w:rPr>
+      </w:pPr>
+      <w:r>
+        <w:rPr>
+          <w:rFonts w:ascii="Times New Roman" w:hAnsi="Times New Roman"/>
+          <w:sz w:val="24"/>
+        </w:rPr>
+        <w:t>Ronaldo, Halland, Messi</w:t>
+      </w:r>
+    </w:p>
+    <w:p>
+      <w:pPr>
+        <w:spacing w:line="360" w:lineRule="auto"/>
+        <w:rPr>
+          <w:rFonts w:ascii="Times New Roman" w:hAnsi="Times New Roman"/>
+          <w:sz w:val="24"/>
+        </w:rPr>
+      </w:pPr>
+    </w:p>
+    <w:p>
+      <w:pPr>
+        <w:pStyle w:val="ListParagraph"/>
+        <w:numPr>
+          <w:ilvl w:val="0"/>
+          <w:numId w:val="1"/>
+        </w:numPr>
+        <w:spacing w:line="360" w:lineRule="auto"/>
+        <w:rPr>
+          <w:rFonts w:ascii="Times New Roman" w:hAnsi="Times New Roman"/>
+          <w:sz w:val="24"/>
+        </w:rPr>
+      </w:pPr>
+      <w:r>
+        <w:rPr>
+          <w:rFonts w:ascii="Times New Roman" w:hAnsi="Times New Roman"/>
+          <w:sz w:val="24"/>
+        </w:rPr>
+        <w:t>Berapa tahun masa kerja Ayah Ronaldo pada tahun ini?</w:t>
+      </w:r>
+    </w:p>
+    <w:p>
+      <w:pPr>
+        <w:pStyle w:val="ListParagraph"/>
+        <w:numPr>
+          <w:ilvl w:val="0"/>
+          <w:numId w:val="11"/>
+        </w:numPr>
+        <w:spacing w:line="360" w:lineRule="auto"/>
+        <w:rPr>
+          <w:rFonts w:ascii="Times New Roman" w:hAnsi="Times New Roman"/>
+          <w:sz w:val="24"/>
+        </w:rPr>
+      </w:pPr>
+      <w:r>
+        <w:rPr>
+          <w:rFonts w:ascii="Times New Roman" w:hAnsi="Times New Roman"/>
+          <w:sz w:val="24"/>
+        </w:rPr>
+        <w:t>19</w:t>
+      </w:r>
+    </w:p>
+    <w:p>
+      <w:pPr>
+        <w:pStyle w:val="ListParagraph"/>
+        <w:numPr>
+          <w:ilvl w:val="0"/>
+          <w:numId w:val="11"/>
+        </w:numPr>
+        <w:spacing w:line="360" w:lineRule="auto"/>
+        <w:rPr>
+          <w:rFonts w:ascii="Times New Roman" w:hAnsi="Times New Roman"/>
+          <w:sz w:val="24"/>
+        </w:rPr>
+      </w:pPr>
+      <w:r>
+        <w:rPr>
+          <w:rFonts w:ascii="Times New Roman" w:hAnsi="Times New Roman"/>
+          <w:sz w:val="24"/>
+        </w:rPr>
+        <w:t>26</w:t>
+      </w:r>
+    </w:p>
+    <w:p>
+      <w:pPr>
+        <w:pStyle w:val="ListParagraph"/>
+        <w:numPr>
+          <w:ilvl w:val="0"/>
+          <w:numId w:val="11"/>
+        </w:numPr>
+        <w:spacing w:line="360" w:lineRule="auto"/>
+        <w:rPr>
+          <w:rFonts w:ascii="Times New Roman" w:hAnsi="Times New Roman"/>
+          <w:sz w:val="24"/>
+        </w:rPr>
+      </w:pPr>
+      <w:r>
+        <w:rPr>
+          <w:rFonts w:ascii="Times New Roman" w:hAnsi="Times New Roman"/>
+          <w:sz w:val="24"/>
+        </w:rPr>
+        <w:t>29</w:t>
+      </w:r>
+    </w:p>
+    <w:p>
+      <w:pPr>
+        <w:pStyle w:val="ListParagraph"/>
+        <w:numPr>
+          <w:ilvl w:val="0"/>
+          <w:numId w:val="11"/>
+        </w:numPr>
+        <w:spacing w:line="360" w:lineRule="auto"/>
+        <w:rPr>
+          <w:rFonts w:ascii="Times New Roman" w:hAnsi="Times New Roman"/>
+          <w:sz w:val="24"/>
+        </w:rPr>
+      </w:pPr>
+      <w:r>
+        <w:rPr>
+          <w:rFonts w:ascii="Times New Roman" w:hAnsi="Times New Roman"/>
+          <w:sz w:val="24"/>
+        </w:rPr>
+        <w:t>30</w:t>
+      </w:r>
+    </w:p>
+    <w:p>
+      <w:pPr>
+        <w:pStyle w:val="ListParagraph"/>
+        <w:numPr>
+          <w:ilvl w:val="0"/>
+          <w:numId w:val="11"/>
+        </w:numPr>
+        <w:spacing w:line="360" w:lineRule="auto"/>
+        <w:rPr>
+          <w:rFonts w:ascii="Times New Roman" w:hAnsi="Times New Roman"/>
+          <w:sz w:val="24"/>
+        </w:rPr>
+      </w:pPr>
+      <w:r>
+        <w:rPr>
+          <w:rFonts w:ascii="Times New Roman" w:hAnsi="Times New Roman"/>
+          <w:sz w:val="24"/>
+        </w:rPr>
+        <w:t>32</w:t>
+      </w:r>
+    </w:p>
+    <w:p>
+      <w:pPr>
+        <w:spacing w:line="360" w:lineRule="auto"/>
+        <w:rPr>
+          <w:rFonts w:ascii="Times New Roman" w:hAnsi="Times New Roman"/>
+          <w:sz w:val="24"/>
+        </w:rPr>
+      </w:pPr>
+    </w:p>
+    <w:p>
+      <w:pPr>
+        <w:spacing w:line="360" w:lineRule="auto"/>
+        <w:rPr>
+          <w:rFonts w:ascii="Times New Roman" w:hAnsi="Times New Roman"/>
+          <w:sz w:val="24"/>
+        </w:rPr>
+      </w:pPr>
     </w:p>
     <w:p>
       <w:pPr>
@@ -1798,6 +2325,13 @@
                 <w:sz w:val="24"/>
               </w:rPr>
             </w:pPr>
+            <w:r>
+              <w:rPr>
+                <w:rFonts w:ascii="Times New Roman" w:hAnsi="Times New Roman"/>
+                <w:sz w:val="24"/>
+              </w:rPr>
+              <w:t>C</w:t>
+            </w:r>
           </w:p>
         </w:tc>
       </w:tr>
@@ -1877,6 +2411,13 @@
                 <w:sz w:val="24"/>
               </w:rPr>
             </w:pPr>
+            <w:r>
+              <w:rPr>
+                <w:rFonts w:ascii="Times New Roman" w:hAnsi="Times New Roman"/>
+                <w:sz w:val="24"/>
+              </w:rPr>
+              <w:t>D</w:t>
+            </w:r>
           </w:p>
         </w:tc>
       </w:tr>
@@ -1956,6 +2497,13 @@
                 <w:sz w:val="24"/>
               </w:rPr>
             </w:pPr>
+            <w:r>
+              <w:rPr>
+                <w:rFonts w:ascii="Times New Roman" w:hAnsi="Times New Roman"/>
+                <w:sz w:val="24"/>
+              </w:rPr>
+              <w:t>D</w:t>
+            </w:r>
           </w:p>
         </w:tc>
       </w:tr>
@@ -2254,6 +2802,95 @@
     </w:lvl>
   </w:abstractNum>
   <w:abstractNum w:abstractNumId="3" w15:restartNumberingAfterBreak="0">
+    <w:nsid w:val="226D6A96"/>
+    <w:multiLevelType w:val="hybridMultilevel"/>
+    <w:tmpl w:val="56F204B2"/>
+    <w:lvl w:ilvl="0" w:tplc="38090019">
+      <w:start w:val="1"/>
+      <w:numFmt w:val="lowerLetter"/>
+      <w:lvlText w:val="%1."/>
+      <w:lvlJc w:val="left"/>
+      <w:pPr>
+        <w:ind w:left="720" w:hanging="360"/>
+      </w:pPr>
+      <w:rPr>
+        <w:rFonts w:hint="default"/>
+      </w:rPr>
+    </w:lvl>
+    <w:lvl w:ilvl="1" w:tplc="38090019" w:tentative="1">
+      <w:start w:val="1"/>
+      <w:numFmt w:val="lowerLetter"/>
+      <w:lvlText w:val="%2."/>
+      <w:lvlJc w:val="left"/>
+      <w:pPr>
+        <w:ind w:left="1440" w:hanging="360"/>
+      </w:pPr>
+    </w:lvl>
+    <w:lvl w:ilvl="2" w:tplc="3809001B" w:tentative="1">
+      <w:start w:val="1"/>
+      <w:numFmt w:val="lowerRoman"/>
+      <w:lvlText w:val="%3."/>
+      <w:lvlJc w:val="right"/>
+      <w:pPr>
+        <w:ind w:left="2160" w:hanging="180"/>
+      </w:pPr>
+    </w:lvl>
+    <w:lvl w:ilvl="3" w:tplc="3809000F" w:tentative="1">
+      <w:start w:val="1"/>
+      <w:numFmt w:val="decimal"/>
+      <w:lvlText w:val="%4."/>
+      <w:lvlJc w:val="left"/>
+      <w:pPr>
+        <w:ind w:left="2880" w:hanging="360"/>
+      </w:pPr>
+    </w:lvl>
+    <w:lvl w:ilvl="4" w:tplc="38090019" w:tentative="1">
+      <w:start w:val="1"/>
+      <w:numFmt w:val="lowerLetter"/>
+      <w:lvlText w:val="%5."/>
+      <w:lvlJc w:val="left"/>
+      <w:pPr>
+        <w:ind w:left="3600" w:hanging="360"/>
+      </w:pPr>
+    </w:lvl>
+    <w:lvl w:ilvl="5" w:tplc="3809001B" w:tentative="1">
+      <w:start w:val="1"/>
+      <w:numFmt w:val="lowerRoman"/>
+      <w:lvlText w:val="%6."/>
+      <w:lvlJc w:val="right"/>
+      <w:pPr>
+        <w:ind w:left="4320" w:hanging="180"/>
+      </w:pPr>
+    </w:lvl>
+    <w:lvl w:ilvl="6" w:tplc="3809000F" w:tentative="1">
+      <w:start w:val="1"/>
+      <w:numFmt w:val="decimal"/>
+      <w:lvlText w:val="%7."/>
+      <w:lvlJc w:val="left"/>
+      <w:pPr>
+        <w:ind w:left="5040" w:hanging="360"/>
+      </w:pPr>
+    </w:lvl>
+    <w:lvl w:ilvl="7" w:tplc="38090019" w:tentative="1">
+      <w:start w:val="1"/>
+      <w:numFmt w:val="lowerLetter"/>
+      <w:lvlText w:val="%8."/>
+      <w:lvlJc w:val="left"/>
+      <w:pPr>
+        <w:ind w:left="5760" w:hanging="360"/>
+      </w:pPr>
+    </w:lvl>
+    <w:lvl w:ilvl="8" w:tplc="3809001B" w:tentative="1">
+      <w:start w:val="1"/>
+      <w:numFmt w:val="lowerRoman"/>
+      <w:lvlText w:val="%9."/>
+      <w:lvlJc w:val="right"/>
+      <w:pPr>
+        <w:ind w:left="6480" w:hanging="180"/>
+      </w:pPr>
+    </w:lvl>
+  </w:abstractNum>
+  <w:abstractNum w:abstractNumId="4" w15:restartNumberingAfterBreak="0">
     <w:nsid w:val="240F0B25"/>
     <w:multiLevelType w:val="hybridMultilevel"/>
     <w:tmpl w:val="2C1A3F8E"/>
@@ -2342,29 +2979,29 @@
       </w:pPr>
     </w:lvl>
   </w:abstractNum>
-  <w:abstractNum w:abstractNumId="4" w15:restartNumberingAfterBreak="0">
-    <w:nsid w:val="372958F5"/>
+  <w:abstractNum w:abstractNumId="5" w15:restartNumberingAfterBreak="0">
+    <w:nsid w:val="26D20C0E"/>
     <w:multiLevelType w:val="hybridMultilevel"/>
-    <w:tmpl w:val="562AF4F2"/>
-    <w:lvl w:ilvl="0" w:tplc="38090019">
+    <w:tmpl w:val="C248FE18"/>
+    <w:lvl w:ilvl="0" w:tplc="4A364AF4">
       <w:start w:val="1"/>
       <w:numFmt w:val="lowerLetter"/>
       <w:lvlText w:val="%1."/>
       <w:lvlJc w:val="left"/>
       <w:pPr>
-        <w:ind w:left="720" w:hanging="360"/>
+        <w:ind w:left="786" w:hanging="360"/>
       </w:pPr>
       <w:rPr>
         <w:rFonts w:hint="default"/>
       </w:rPr>
     </w:lvl>
-    <w:lvl w:ilvl="1" w:tplc="38090019">
+    <w:lvl w:ilvl="1" w:tplc="38090019" w:tentative="1">
       <w:start w:val="1"/>
       <w:numFmt w:val="lowerLetter"/>
       <w:lvlText w:val="%2."/>
       <w:lvlJc w:val="left"/>
       <w:pPr>
-        <w:ind w:left="786" w:hanging="360"/>
+        <w:ind w:left="1506" w:hanging="360"/>
       </w:pPr>
     </w:lvl>
     <w:lvl w:ilvl="2" w:tplc="3809001B" w:tentative="1">
@@ -2373,7 +3010,7 @@
       <w:lvlText w:val="%3."/>
       <w:lvlJc w:val="right"/>
       <w:pPr>
-        <w:ind w:left="2160" w:hanging="180"/>
+        <w:ind w:left="2226" w:hanging="180"/>
       </w:pPr>
     </w:lvl>
     <w:lvl w:ilvl="3" w:tplc="3809000F" w:tentative="1">
@@ -2382,7 +3019,7 @@
       <w:lvlText w:val="%4."/>
       <w:lvlJc w:val="left"/>
       <w:pPr>
-        <w:ind w:left="2880" w:hanging="360"/>
+        <w:ind w:left="2946" w:hanging="360"/>
       </w:pPr>
     </w:lvl>
     <w:lvl w:ilvl="4" w:tplc="38090019" w:tentative="1">
@@ -2391,7 +3028,7 @@
       <w:lvlText w:val="%5."/>
       <w:lvlJc w:val="left"/>
       <w:pPr>
-        <w:ind w:left="3600" w:hanging="360"/>
+        <w:ind w:left="3666" w:hanging="360"/>
       </w:pPr>
     </w:lvl>
     <w:lvl w:ilvl="5" w:tplc="3809001B" w:tentative="1">
@@ -2400,7 +3037,7 @@
       <w:lvlText w:val="%6."/>
       <w:lvlJc w:val="right"/>
       <w:pPr>
-        <w:ind w:left="4320" w:hanging="180"/>
+        <w:ind w:left="4386" w:hanging="180"/>
       </w:pPr>
     </w:lvl>
     <w:lvl w:ilvl="6" w:tplc="3809000F" w:tentative="1">
@@ -2409,7 +3046,7 @@
       <w:lvlText w:val="%7."/>
       <w:lvlJc w:val="left"/>
       <w:pPr>
-        <w:ind w:left="5040" w:hanging="360"/>
+        <w:ind w:left="5106" w:hanging="360"/>
       </w:pPr>
     </w:lvl>
     <w:lvl w:ilvl="7" w:tplc="38090019" w:tentative="1">
@@ -2418,7 +3055,7 @@
       <w:lvlText w:val="%8."/>
       <w:lvlJc w:val="left"/>
       <w:pPr>
-        <w:ind w:left="5760" w:hanging="360"/>
+        <w:ind w:left="5826" w:hanging="360"/>
       </w:pPr>
     </w:lvl>
     <w:lvl w:ilvl="8" w:tplc="3809001B" w:tentative="1">
@@ -2427,11 +3064,281 @@
       <w:lvlText w:val="%9."/>
       <w:lvlJc w:val="right"/>
       <w:pPr>
+        <w:ind w:left="6546" w:hanging="180"/>
+      </w:pPr>
+    </w:lvl>
+  </w:abstractNum>
+  <w:abstractNum w:abstractNumId="6" w15:restartNumberingAfterBreak="0">
+    <w:nsid w:val="33CC5FAD"/>
+    <w:multiLevelType w:val="hybridMultilevel"/>
+    <w:tmpl w:val="2E1074E8"/>
+    <w:lvl w:ilvl="0" w:tplc="81C85C8E">
+      <w:start w:val="1"/>
+      <w:numFmt w:val="decimal"/>
+      <w:lvlText w:val="%1."/>
+      <w:lvlJc w:val="left"/>
+      <w:pPr>
+        <w:ind w:left="786" w:hanging="360"/>
+      </w:pPr>
+      <w:rPr>
+        <w:rFonts w:hint="default"/>
+      </w:rPr>
+    </w:lvl>
+    <w:lvl w:ilvl="1" w:tplc="38090019" w:tentative="1">
+      <w:start w:val="1"/>
+      <w:numFmt w:val="lowerLetter"/>
+      <w:lvlText w:val="%2."/>
+      <w:lvlJc w:val="left"/>
+      <w:pPr>
+        <w:ind w:left="1506" w:hanging="360"/>
+      </w:pPr>
+    </w:lvl>
+    <w:lvl w:ilvl="2" w:tplc="3809001B" w:tentative="1">
+      <w:start w:val="1"/>
+      <w:numFmt w:val="lowerRoman"/>
+      <w:lvlText w:val="%3."/>
+      <w:lvlJc w:val="right"/>
+      <w:pPr>
+        <w:ind w:left="2226" w:hanging="180"/>
+      </w:pPr>
+    </w:lvl>
+    <w:lvl w:ilvl="3" w:tplc="3809000F" w:tentative="1">
+      <w:start w:val="1"/>
+      <w:numFmt w:val="decimal"/>
+      <w:lvlText w:val="%4."/>
+      <w:lvlJc w:val="left"/>
+      <w:pPr>
+        <w:ind w:left="2946" w:hanging="360"/>
+      </w:pPr>
+    </w:lvl>
+    <w:lvl w:ilvl="4" w:tplc="38090019" w:tentative="1">
+      <w:start w:val="1"/>
+      <w:numFmt w:val="lowerLetter"/>
+      <w:lvlText w:val="%5."/>
+      <w:lvlJc w:val="left"/>
+      <w:pPr>
+        <w:ind w:left="3666" w:hanging="360"/>
+      </w:pPr>
+    </w:lvl>
+    <w:lvl w:ilvl="5" w:tplc="3809001B" w:tentative="1">
+      <w:start w:val="1"/>
+      <w:numFmt w:val="lowerRoman"/>
+      <w:lvlText w:val="%6."/>
+      <w:lvlJc w:val="right"/>
+      <w:pPr>
+        <w:ind w:left="4386" w:hanging="180"/>
+      </w:pPr>
+    </w:lvl>
+    <w:lvl w:ilvl="6" w:tplc="3809000F" w:tentative="1">
+      <w:start w:val="1"/>
+      <w:numFmt w:val="decimal"/>
+      <w:lvlText w:val="%7."/>
+      <w:lvlJc w:val="left"/>
+      <w:pPr>
+        <w:ind w:left="5106" w:hanging="360"/>
+      </w:pPr>
+    </w:lvl>
+    <w:lvl w:ilvl="7" w:tplc="38090019" w:tentative="1">
+      <w:start w:val="1"/>
+      <w:numFmt w:val="lowerLetter"/>
+      <w:lvlText w:val="%8."/>
+      <w:lvlJc w:val="left"/>
+      <w:pPr>
+        <w:ind w:left="5826" w:hanging="360"/>
+      </w:pPr>
+    </w:lvl>
+    <w:lvl w:ilvl="8" w:tplc="3809001B" w:tentative="1">
+      <w:start w:val="1"/>
+      <w:numFmt w:val="lowerRoman"/>
+      <w:lvlText w:val="%9."/>
+      <w:lvlJc w:val="right"/>
+      <w:pPr>
+        <w:ind w:left="6546" w:hanging="180"/>
+      </w:pPr>
+    </w:lvl>
+  </w:abstractNum>
+  <w:abstractNum w:abstractNumId="7" w15:restartNumberingAfterBreak="0">
+    <w:nsid w:val="372958F5"/>
+    <w:multiLevelType w:val="hybridMultilevel"/>
+    <w:tmpl w:val="A40862D6"/>
+    <w:lvl w:ilvl="0" w:tplc="38090019">
+      <w:start w:val="1"/>
+      <w:numFmt w:val="lowerLetter"/>
+      <w:lvlText w:val="%1."/>
+      <w:lvlJc w:val="left"/>
+      <w:pPr>
+        <w:ind w:left="720" w:hanging="360"/>
+      </w:pPr>
+      <w:rPr>
+        <w:rFonts w:hint="default"/>
+      </w:rPr>
+    </w:lvl>
+    <w:lvl w:ilvl="1" w:tplc="38090019">
+      <w:start w:val="1"/>
+      <w:numFmt w:val="lowerLetter"/>
+      <w:lvlText w:val="%2."/>
+      <w:lvlJc w:val="left"/>
+      <w:pPr>
+        <w:ind w:left="786" w:hanging="360"/>
+      </w:pPr>
+    </w:lvl>
+    <w:lvl w:ilvl="2" w:tplc="0D2CD4F6">
+      <w:start w:val="8"/>
+      <w:numFmt w:val="bullet"/>
+      <w:lvlText w:val="-"/>
+      <w:lvlJc w:val="left"/>
+      <w:pPr>
+        <w:ind w:left="786" w:hanging="360"/>
+      </w:pPr>
+      <w:rPr>
+        <w:rFonts w:ascii="Times New Roman" w:eastAsiaTheme="minorHAnsi" w:hAnsi="Times New Roman" w:cs="Times New Roman" w:hint="default"/>
+      </w:rPr>
+    </w:lvl>
+    <w:lvl w:ilvl="3" w:tplc="3809000F" w:tentative="1">
+      <w:start w:val="1"/>
+      <w:numFmt w:val="decimal"/>
+      <w:lvlText w:val="%4."/>
+      <w:lvlJc w:val="left"/>
+      <w:pPr>
+        <w:ind w:left="2880" w:hanging="360"/>
+      </w:pPr>
+    </w:lvl>
+    <w:lvl w:ilvl="4" w:tplc="38090019" w:tentative="1">
+      <w:start w:val="1"/>
+      <w:numFmt w:val="lowerLetter"/>
+      <w:lvlText w:val="%5."/>
+      <w:lvlJc w:val="left"/>
+      <w:pPr>
+        <w:ind w:left="3600" w:hanging="360"/>
+      </w:pPr>
+    </w:lvl>
+    <w:lvl w:ilvl="5" w:tplc="3809001B" w:tentative="1">
+      <w:start w:val="1"/>
+      <w:numFmt w:val="lowerRoman"/>
+      <w:lvlText w:val="%6."/>
+      <w:lvlJc w:val="right"/>
+      <w:pPr>
+        <w:ind w:left="4320" w:hanging="180"/>
+      </w:pPr>
+    </w:lvl>
+    <w:lvl w:ilvl="6" w:tplc="3809000F" w:tentative="1">
+      <w:start w:val="1"/>
+      <w:numFmt w:val="decimal"/>
+      <w:lvlText w:val="%7."/>
+      <w:lvlJc w:val="left"/>
+      <w:pPr>
+        <w:ind w:left="5040" w:hanging="360"/>
+      </w:pPr>
+    </w:lvl>
+    <w:lvl w:ilvl="7" w:tplc="38090019" w:tentative="1">
+      <w:start w:val="1"/>
+      <w:numFmt w:val="lowerLetter"/>
+      <w:lvlText w:val="%8."/>
+      <w:lvlJc w:val="left"/>
+      <w:pPr>
+        <w:ind w:left="5760" w:hanging="360"/>
+      </w:pPr>
+    </w:lvl>
+    <w:lvl w:ilvl="8" w:tplc="3809001B" w:tentative="1">
+      <w:start w:val="1"/>
+      <w:numFmt w:val="lowerRoman"/>
+      <w:lvlText w:val="%9."/>
+      <w:lvlJc w:val="right"/>
+      <w:pPr>
         <w:ind w:left="6480" w:hanging="180"/>
       </w:pPr>
     </w:lvl>
   </w:abstractNum>
-  <w:abstractNum w:abstractNumId="5" w15:restartNumberingAfterBreak="0">
+  <w:abstractNum w:abstractNumId="8" w15:restartNumberingAfterBreak="0">
+    <w:nsid w:val="3CC75A74"/>
+    <w:multiLevelType w:val="hybridMultilevel"/>
+    <w:tmpl w:val="CEECD878"/>
+    <w:lvl w:ilvl="0" w:tplc="38090019">
+      <w:start w:val="1"/>
+      <w:numFmt w:val="lowerLetter"/>
+      <w:lvlText w:val="%1."/>
+      <w:lvlJc w:val="left"/>
+      <w:pPr>
+        <w:ind w:left="720" w:hanging="360"/>
+      </w:pPr>
+      <w:rPr>
+        <w:rFonts w:hint="default"/>
+      </w:rPr>
+    </w:lvl>
+    <w:lvl w:ilvl="1" w:tplc="38090019" w:tentative="1">
+      <w:start w:val="1"/>
+      <w:numFmt w:val="lowerLetter"/>
+      <w:lvlText w:val="%2."/>
+      <w:lvlJc w:val="left"/>
+      <w:pPr>
+        <w:ind w:left="1440" w:hanging="360"/>
+      </w:pPr>
+    </w:lvl>
+    <w:lvl w:ilvl="2" w:tplc="3809001B" w:tentative="1">
+      <w:start w:val="1"/>
+      <w:numFmt w:val="lowerRoman"/>
+      <w:lvlText w:val="%3."/>
+      <w:lvlJc w:val="right"/>
+      <w:pPr>
+        <w:ind w:left="2160" w:hanging="180"/>
+      </w:pPr>
+    </w:lvl>
+    <w:lvl w:ilvl="3" w:tplc="3809000F" w:tentative="1">
+      <w:start w:val="1"/>
+      <w:numFmt w:val="decimal"/>
+      <w:lvlText w:val="%4."/>
+      <w:lvlJc w:val="left"/>
+      <w:pPr>
+        <w:ind w:left="2880" w:hanging="360"/>
+      </w:pPr>
+    </w:lvl>
+    <w:lvl w:ilvl="4" w:tplc="38090019" w:tentative="1">
+      <w:start w:val="1"/>
+      <w:numFmt w:val="lowerLetter"/>
+      <w:lvlText w:val="%5."/>
+      <w:lvlJc w:val="left"/>
+      <w:pPr>
+        <w:ind w:left="3600" w:hanging="360"/>
+      </w:pPr>
+    </w:lvl>
+    <w:lvl w:ilvl="5" w:tplc="3809001B" w:tentative="1">
+      <w:start w:val="1"/>
+      <w:numFmt w:val="lowerRoman"/>
+      <w:lvlText w:val="%6."/>
+      <w:lvlJc w:val="right"/>
+      <w:pPr>
+        <w:ind w:left="4320" w:hanging="180"/>
+      </w:pPr>
+    </w:lvl>
+    <w:lvl w:ilvl="6" w:tplc="3809000F" w:tentative="1">
+      <w:start w:val="1"/>
+      <w:numFmt w:val="decimal"/>
+      <w:lvlText w:val="%7."/>
+      <w:lvlJc w:val="left"/>
+      <w:pPr>
+        <w:ind w:left="5040" w:hanging="360"/>
+      </w:pPr>
+    </w:lvl>
+    <w:lvl w:ilvl="7" w:tplc="38090019" w:tentative="1">
+      <w:start w:val="1"/>
+      <w:numFmt w:val="lowerLetter"/>
+      <w:lvlText w:val="%8."/>
+      <w:lvlJc w:val="left"/>
+      <w:pPr>
+        <w:ind w:left="5760" w:hanging="360"/>
+      </w:pPr>
+    </w:lvl>
+    <w:lvl w:ilvl="8" w:tplc="3809001B" w:tentative="1">
+      <w:start w:val="1"/>
+      <w:numFmt w:val="lowerRoman"/>
+      <w:lvlText w:val="%9."/>
+      <w:lvlJc w:val="right"/>
+      <w:pPr>
+        <w:ind w:left="6480" w:hanging="180"/>
+      </w:pPr>
+    </w:lvl>
+  </w:abstractNum>
+  <w:abstractNum w:abstractNumId="9" w15:restartNumberingAfterBreak="0">
     <w:nsid w:val="5240192D"/>
     <w:multiLevelType w:val="hybridMultilevel"/>
     <w:tmpl w:val="84A8BC8A"/>
@@ -2520,7 +3427,7 @@
       </w:pPr>
     </w:lvl>
   </w:abstractNum>
-  <w:abstractNum w:abstractNumId="6" w15:restartNumberingAfterBreak="0">
+  <w:abstractNum w:abstractNumId="10" w15:restartNumberingAfterBreak="0">
     <w:nsid w:val="67294A7D"/>
     <w:multiLevelType w:val="hybridMultilevel"/>
     <w:tmpl w:val="BFD84D1E"/>
@@ -2610,10 +3517,10 @@
     </w:lvl>
   </w:abstractNum>
   <w:num w:numId="1">
-    <w:abstractNumId w:val="6"/>
+    <w:abstractNumId w:val="10"/>
   </w:num>
   <w:num w:numId="2">
-    <w:abstractNumId w:val="4"/>
+    <w:abstractNumId w:val="7"/>
   </w:num>
   <w:num w:numId="3">
     <w:abstractNumId w:val="1"/>
@@ -2622,13 +3529,25 @@
     <w:abstractNumId w:val="0"/>
   </w:num>
   <w:num w:numId="5">
-    <w:abstractNumId w:val="5"/>
+    <w:abstractNumId w:val="9"/>
   </w:num>
   <w:num w:numId="6">
-    <w:abstractNumId w:val="3"/>
+    <w:abstractNumId w:val="4"/>
   </w:num>
   <w:num w:numId="7">
     <w:abstractNumId w:val="2"/>
+  </w:num>
+  <w:num w:numId="8">
+    <w:abstractNumId w:val="6"/>
+  </w:num>
+  <w:num w:numId="9">
+    <w:abstractNumId w:val="5"/>
+  </w:num>
+  <w:num w:numId="10">
+    <w:abstractNumId w:val="8"/>
+  </w:num>
+  <w:num w:numId="11">
+    <w:abstractNumId w:val="3"/>
   </w:num>
 </w:numbering>
 </file>

</xml_diff>